<commit_message>
Added task breakdown table and info
</commit_message>
<xml_diff>
--- a/Project Records/Sprint 1/Documentation.docx
+++ b/Project Records/Sprint 1/Documentation.docx
@@ -252,25 +252,7 @@
           <w:color w:val="000000"/>
           <w:lang w:eastAsia="en-CA"/>
         </w:rPr>
-        <w:t xml:space="preserve">Chloe </w:t>
-      </w:r>
-      <w:proofErr w:type="spellStart"/>
-      <w:r>
-        <w:rPr>
-          <w:rFonts w:ascii="Times New Roman" w:eastAsia="Times New Roman" w:hAnsi="Times New Roman" w:cs="Times New Roman"/>
-          <w:color w:val="000000"/>
-          <w:lang w:eastAsia="en-CA"/>
-        </w:rPr>
-        <w:t>Hei</w:t>
-      </w:r>
-      <w:proofErr w:type="spellEnd"/>
-      <w:r>
-        <w:rPr>
-          <w:rFonts w:ascii="Times New Roman" w:eastAsia="Times New Roman" w:hAnsi="Times New Roman" w:cs="Times New Roman"/>
-          <w:color w:val="000000"/>
-          <w:lang w:eastAsia="en-CA"/>
-        </w:rPr>
-        <w:t xml:space="preserve"> Yu Law</w:t>
+        <w:t>Chloe Hei Yu Law</w:t>
       </w:r>
       <w:r>
         <w:rPr>
@@ -304,6 +286,8 @@
         <w:rPr>
           <w:rFonts w:ascii="Times New Roman" w:eastAsia="Times New Roman" w:hAnsi="Times New Roman" w:cs="Times New Roman"/>
           <w:color w:val="000000"/>
+          <w:sz w:val="24"/>
+          <w:szCs w:val="24"/>
           <w:lang w:eastAsia="en-CA"/>
         </w:rPr>
       </w:pPr>
@@ -311,45 +295,11 @@
         <w:rPr>
           <w:rFonts w:ascii="Times New Roman" w:eastAsia="Times New Roman" w:hAnsi="Times New Roman" w:cs="Times New Roman"/>
           <w:color w:val="000000"/>
-          <w:lang w:eastAsia="en-CA"/>
-        </w:rPr>
-        <w:t xml:space="preserve">Mylene </w:t>
-      </w:r>
-      <w:proofErr w:type="spellStart"/>
-      <w:r>
-        <w:rPr>
-          <w:rFonts w:ascii="Times New Roman" w:eastAsia="Times New Roman" w:hAnsi="Times New Roman" w:cs="Times New Roman"/>
-          <w:color w:val="000000"/>
-          <w:lang w:eastAsia="en-CA"/>
-        </w:rPr>
-        <w:t>Fotso</w:t>
-      </w:r>
-      <w:proofErr w:type="spellEnd"/>
-      <w:r>
-        <w:rPr>
-          <w:rFonts w:ascii="Times New Roman" w:eastAsia="Times New Roman" w:hAnsi="Times New Roman" w:cs="Times New Roman"/>
-          <w:color w:val="000000"/>
-          <w:lang w:eastAsia="en-CA"/>
-        </w:rPr>
-        <w:t xml:space="preserve"> </w:t>
-      </w:r>
-      <w:proofErr w:type="spellStart"/>
-      <w:r>
-        <w:rPr>
-          <w:rFonts w:ascii="Times New Roman" w:eastAsia="Times New Roman" w:hAnsi="Times New Roman" w:cs="Times New Roman"/>
-          <w:color w:val="000000"/>
-          <w:lang w:eastAsia="en-CA"/>
-        </w:rPr>
-        <w:t>Tsafack</w:t>
-      </w:r>
-      <w:proofErr w:type="spellEnd"/>
-      <w:r>
-        <w:rPr>
-          <w:rFonts w:ascii="Times New Roman" w:eastAsia="Times New Roman" w:hAnsi="Times New Roman" w:cs="Times New Roman"/>
-          <w:color w:val="000000"/>
-          <w:lang w:eastAsia="en-CA"/>
-        </w:rPr>
-        <w:t xml:space="preserve">   ID: 40108858</w:t>
+          <w:sz w:val="24"/>
+          <w:szCs w:val="24"/>
+          <w:lang w:eastAsia="en-CA"/>
+        </w:rPr>
+        <w:t>Mylene Fotso Tsafack   ID: 40108858</w:t>
       </w:r>
     </w:p>
     <w:p>
@@ -358,17 +308,30 @@
         <w:jc w:val="center"/>
         <w:rPr>
           <w:rFonts w:ascii="Times New Roman" w:eastAsia="Times New Roman" w:hAnsi="Times New Roman" w:cs="Times New Roman"/>
-          <w:color w:val="000000"/>
-          <w:lang w:eastAsia="en-CA"/>
-        </w:rPr>
-      </w:pPr>
-      <w:r>
-        <w:rPr>
-          <w:rFonts w:ascii="Times New Roman" w:eastAsia="Times New Roman" w:hAnsi="Times New Roman" w:cs="Times New Roman"/>
-          <w:color w:val="000000"/>
-          <w:lang w:eastAsia="en-CA"/>
-        </w:rPr>
-        <w:t>Camille Granada</w:t>
+          <w:sz w:val="24"/>
+          <w:szCs w:val="24"/>
+          <w:lang w:val="fr-CA" w:eastAsia="en-CA"/>
+        </w:rPr>
+      </w:pPr>
+      <w:r>
+        <w:rPr>
+          <w:rFonts w:ascii="Times New Roman" w:hAnsi="Times New Roman" w:cs="Times New Roman"/>
+          <w:color w:val="24292F"/>
+          <w:sz w:val="24"/>
+          <w:szCs w:val="24"/>
+          <w:shd w:val="clear" w:color="auto" w:fill="F6F8FA"/>
+          <w:lang w:val="fr-CA"/>
+        </w:rPr>
+        <w:t>Jacques-Andre Roebuck</w:t>
+      </w:r>
+      <w:r>
+        <w:rPr>
+          <w:rFonts w:ascii="Times New Roman" w:eastAsia="Times New Roman" w:hAnsi="Times New Roman" w:cs="Times New Roman"/>
+          <w:sz w:val="24"/>
+          <w:szCs w:val="24"/>
+          <w:lang w:val="fr-CA" w:eastAsia="en-CA"/>
+        </w:rPr>
+        <w:t xml:space="preserve"> ID :40128691</w:t>
       </w:r>
     </w:p>
     <w:p>
@@ -377,15 +340,41 @@
         <w:jc w:val="center"/>
         <w:rPr>
           <w:rFonts w:ascii="Times New Roman" w:eastAsia="Times New Roman" w:hAnsi="Times New Roman" w:cs="Times New Roman"/>
-          <w:sz w:val="24"/>
-          <w:szCs w:val="24"/>
-          <w:lang w:eastAsia="en-CA"/>
-        </w:rPr>
-      </w:pPr>
-      <w:r>
-        <w:rPr>
-          <w:rFonts w:ascii="Times New Roman" w:eastAsia="Times New Roman" w:hAnsi="Times New Roman" w:cs="Times New Roman"/>
           <w:color w:val="000000"/>
+          <w:sz w:val="24"/>
+          <w:szCs w:val="24"/>
+          <w:lang w:val="fr-CA" w:eastAsia="en-CA"/>
+        </w:rPr>
+      </w:pPr>
+      <w:r>
+        <w:rPr>
+          <w:rFonts w:ascii="Times New Roman" w:eastAsia="Times New Roman" w:hAnsi="Times New Roman" w:cs="Times New Roman"/>
+          <w:color w:val="000000"/>
+          <w:sz w:val="24"/>
+          <w:szCs w:val="24"/>
+          <w:lang w:val="fr-CA" w:eastAsia="en-CA"/>
+        </w:rPr>
+        <w:t>Camille Granada</w:t>
+      </w:r>
+    </w:p>
+    <w:p>
+      <w:pPr>
+        <w:spacing w:after="0" w:line="240" w:lineRule="auto"/>
+        <w:jc w:val="center"/>
+        <w:rPr>
+          <w:rFonts w:ascii="Times New Roman" w:eastAsia="Times New Roman" w:hAnsi="Times New Roman" w:cs="Times New Roman"/>
+          <w:color w:val="000000"/>
+          <w:sz w:val="24"/>
+          <w:szCs w:val="24"/>
+          <w:lang w:eastAsia="en-CA"/>
+        </w:rPr>
+      </w:pPr>
+      <w:r>
+        <w:rPr>
+          <w:rFonts w:ascii="Times New Roman" w:eastAsia="Times New Roman" w:hAnsi="Times New Roman" w:cs="Times New Roman"/>
+          <w:color w:val="000000"/>
+          <w:sz w:val="24"/>
+          <w:szCs w:val="24"/>
           <w:lang w:eastAsia="en-CA"/>
         </w:rPr>
         <w:t>Aryan Shirazi</w:t>
@@ -655,7 +644,6 @@
           <w:szCs w:val="24"/>
         </w:rPr>
       </w:pPr>
-      <w:proofErr w:type="spellStart"/>
       <w:r>
         <w:rPr>
           <w:rFonts w:ascii="Times New Roman" w:hAnsi="Times New Roman" w:cs="Times New Roman"/>
@@ -664,19 +652,7 @@
           <w:sz w:val="24"/>
           <w:szCs w:val="24"/>
         </w:rPr>
-        <w:lastRenderedPageBreak/>
-        <w:t>Github</w:t>
-      </w:r>
-      <w:proofErr w:type="spellEnd"/>
-      <w:r>
-        <w:rPr>
-          <w:rFonts w:ascii="Times New Roman" w:hAnsi="Times New Roman" w:cs="Times New Roman"/>
-          <w:b/>
-          <w:bCs/>
-          <w:sz w:val="24"/>
-          <w:szCs w:val="24"/>
-        </w:rPr>
-        <w:t xml:space="preserve"> </w:t>
+        <w:t xml:space="preserve">Github </w:t>
       </w:r>
       <w:r>
         <w:rPr>
@@ -721,6 +697,24 @@
         </w:rPr>
         <w:t xml:space="preserve"> </w:t>
       </w:r>
+      <w:r>
+        <w:rPr>
+          <w:rFonts w:ascii="Times New Roman" w:hAnsi="Times New Roman" w:cs="Times New Roman"/>
+          <w:color w:val="FF0000"/>
+          <w:sz w:val="24"/>
+          <w:szCs w:val="24"/>
+        </w:rPr>
+        <w:t xml:space="preserve">*Need to change the name of the repository </w:t>
+      </w:r>
+      <w:r>
+        <w:rPr>
+          <w:rFonts w:ascii="Times New Roman" w:hAnsi="Times New Roman" w:cs="Times New Roman"/>
+          <w:color w:val="FF0000"/>
+          <w:sz w:val="24"/>
+          <w:szCs w:val="24"/>
+        </w:rPr>
+        <w:t>&lt;team_name-soen341project2022&gt;</w:t>
+      </w:r>
     </w:p>
     <w:p>
       <w:pPr>
@@ -784,6 +778,720 @@
         </w:rPr>
         <w:t>Task Breakdown</w:t>
       </w:r>
+      <w:r>
+        <w:rPr>
+          <w:rFonts w:ascii="Times New Roman" w:hAnsi="Times New Roman" w:cs="Times New Roman"/>
+          <w:b/>
+          <w:bCs/>
+          <w:sz w:val="24"/>
+          <w:szCs w:val="24"/>
+        </w:rPr>
+        <w:t xml:space="preserve"> for Sprint 1</w:t>
+      </w:r>
+    </w:p>
+    <w:tbl>
+      <w:tblPr>
+        <w:tblStyle w:val="TableGrid"/>
+        <w:tblW w:w="0" w:type="auto"/>
+        <w:tblLook w:val="04A0" w:firstRow="1" w:lastRow="0" w:firstColumn="1" w:lastColumn="0" w:noHBand="0" w:noVBand="1"/>
+      </w:tblPr>
+      <w:tblGrid>
+        <w:gridCol w:w="4675"/>
+        <w:gridCol w:w="4675"/>
+      </w:tblGrid>
+      <w:tr>
+        <w:tc>
+          <w:tcPr>
+            <w:tcW w:w="4675" w:type="dxa"/>
+          </w:tcPr>
+          <w:p>
+            <w:pPr>
+              <w:jc w:val="center"/>
+              <w:rPr>
+                <w:rFonts w:ascii="Times New Roman" w:hAnsi="Times New Roman" w:cs="Times New Roman"/>
+                <w:sz w:val="24"/>
+                <w:szCs w:val="24"/>
+              </w:rPr>
+            </w:pPr>
+            <w:r>
+              <w:rPr>
+                <w:rFonts w:ascii="Times New Roman" w:hAnsi="Times New Roman" w:cs="Times New Roman"/>
+                <w:sz w:val="24"/>
+                <w:szCs w:val="24"/>
+              </w:rPr>
+              <w:t>Members</w:t>
+            </w:r>
+          </w:p>
+        </w:tc>
+        <w:tc>
+          <w:tcPr>
+            <w:tcW w:w="4675" w:type="dxa"/>
+          </w:tcPr>
+          <w:p>
+            <w:pPr>
+              <w:jc w:val="center"/>
+              <w:rPr>
+                <w:rFonts w:ascii="Times New Roman" w:hAnsi="Times New Roman" w:cs="Times New Roman"/>
+                <w:sz w:val="24"/>
+                <w:szCs w:val="24"/>
+              </w:rPr>
+            </w:pPr>
+            <w:r>
+              <w:rPr>
+                <w:rFonts w:ascii="Times New Roman" w:hAnsi="Times New Roman" w:cs="Times New Roman"/>
+                <w:sz w:val="24"/>
+                <w:szCs w:val="24"/>
+              </w:rPr>
+              <w:t>Tasks</w:t>
+            </w:r>
+          </w:p>
+        </w:tc>
+      </w:tr>
+      <w:tr>
+        <w:tc>
+          <w:tcPr>
+            <w:tcW w:w="4675" w:type="dxa"/>
+          </w:tcPr>
+          <w:p>
+            <w:pPr>
+              <w:rPr>
+                <w:rFonts w:ascii="Times New Roman" w:hAnsi="Times New Roman" w:cs="Times New Roman"/>
+                <w:sz w:val="24"/>
+                <w:szCs w:val="24"/>
+              </w:rPr>
+            </w:pPr>
+            <w:r>
+              <w:rPr>
+                <w:rFonts w:ascii="Times New Roman" w:hAnsi="Times New Roman" w:cs="Times New Roman"/>
+                <w:sz w:val="24"/>
+                <w:szCs w:val="24"/>
+              </w:rPr>
+              <w:t>Maria Fernanda Rivas</w:t>
+            </w:r>
+          </w:p>
+        </w:tc>
+        <w:tc>
+          <w:tcPr>
+            <w:tcW w:w="4675" w:type="dxa"/>
+          </w:tcPr>
+          <w:p>
+            <w:pPr>
+              <w:rPr>
+                <w:rFonts w:ascii="Times New Roman" w:hAnsi="Times New Roman" w:cs="Times New Roman"/>
+                <w:sz w:val="24"/>
+                <w:szCs w:val="24"/>
+              </w:rPr>
+            </w:pPr>
+            <w:r>
+              <w:rPr>
+                <w:rFonts w:ascii="Times New Roman" w:hAnsi="Times New Roman" w:cs="Times New Roman"/>
+                <w:sz w:val="24"/>
+                <w:szCs w:val="24"/>
+              </w:rPr>
+              <w:t>Documentation:</w:t>
+            </w:r>
+          </w:p>
+          <w:p>
+            <w:pPr>
+              <w:pStyle w:val="ListParagraph"/>
+              <w:numPr>
+                <w:ilvl w:val="0"/>
+                <w:numId w:val="3"/>
+              </w:numPr>
+              <w:rPr>
+                <w:rFonts w:ascii="Times New Roman" w:hAnsi="Times New Roman" w:cs="Times New Roman"/>
+                <w:sz w:val="24"/>
+                <w:szCs w:val="24"/>
+              </w:rPr>
+            </w:pPr>
+            <w:r>
+              <w:rPr>
+                <w:rFonts w:ascii="Times New Roman" w:hAnsi="Times New Roman" w:cs="Times New Roman"/>
+                <w:sz w:val="24"/>
+                <w:szCs w:val="24"/>
+              </w:rPr>
+              <w:t xml:space="preserve">User </w:t>
+            </w:r>
+            <w:r>
+              <w:rPr>
+                <w:rFonts w:ascii="Times New Roman" w:hAnsi="Times New Roman" w:cs="Times New Roman"/>
+                <w:sz w:val="24"/>
+                <w:szCs w:val="24"/>
+              </w:rPr>
+              <w:t>story</w:t>
+            </w:r>
+            <w:r>
+              <w:rPr>
+                <w:rFonts w:ascii="Times New Roman" w:hAnsi="Times New Roman" w:cs="Times New Roman"/>
+                <w:sz w:val="24"/>
+                <w:szCs w:val="24"/>
+              </w:rPr>
+              <w:t xml:space="preserve"> #1</w:t>
+            </w:r>
+          </w:p>
+          <w:p>
+            <w:pPr>
+              <w:pStyle w:val="ListParagraph"/>
+              <w:numPr>
+                <w:ilvl w:val="0"/>
+                <w:numId w:val="3"/>
+              </w:numPr>
+              <w:rPr>
+                <w:rFonts w:ascii="Times New Roman" w:hAnsi="Times New Roman" w:cs="Times New Roman"/>
+                <w:b/>
+                <w:bCs/>
+                <w:sz w:val="24"/>
+                <w:szCs w:val="24"/>
+              </w:rPr>
+            </w:pPr>
+            <w:r>
+              <w:rPr>
+                <w:rFonts w:ascii="Times New Roman" w:hAnsi="Times New Roman" w:cs="Times New Roman"/>
+                <w:sz w:val="24"/>
+                <w:szCs w:val="24"/>
+              </w:rPr>
+              <w:t>Task break down</w:t>
+            </w:r>
+          </w:p>
+        </w:tc>
+      </w:tr>
+      <w:tr>
+        <w:tc>
+          <w:tcPr>
+            <w:tcW w:w="4675" w:type="dxa"/>
+          </w:tcPr>
+          <w:p>
+            <w:pPr>
+              <w:rPr>
+                <w:rFonts w:ascii="Times New Roman" w:hAnsi="Times New Roman" w:cs="Times New Roman"/>
+                <w:b/>
+                <w:bCs/>
+                <w:sz w:val="24"/>
+                <w:szCs w:val="24"/>
+              </w:rPr>
+            </w:pPr>
+            <w:r>
+              <w:rPr>
+                <w:rFonts w:ascii="Times New Roman" w:eastAsia="Times New Roman" w:hAnsi="Times New Roman" w:cs="Times New Roman"/>
+                <w:color w:val="000000"/>
+                <w:lang w:eastAsia="en-CA"/>
+              </w:rPr>
+              <w:t xml:space="preserve">Ariane Drouin </w:t>
+            </w:r>
+            <w:r>
+              <w:rPr>
+                <w:rFonts w:ascii="Times New Roman" w:eastAsia="Times New Roman" w:hAnsi="Times New Roman" w:cs="Times New Roman"/>
+                <w:color w:val="000000"/>
+                <w:lang w:eastAsia="en-CA"/>
+              </w:rPr>
+              <w:t xml:space="preserve">              </w:t>
+            </w:r>
+          </w:p>
+        </w:tc>
+        <w:tc>
+          <w:tcPr>
+            <w:tcW w:w="4675" w:type="dxa"/>
+          </w:tcPr>
+          <w:p>
+            <w:pPr>
+              <w:rPr>
+                <w:rFonts w:ascii="Times New Roman" w:hAnsi="Times New Roman" w:cs="Times New Roman"/>
+                <w:b/>
+                <w:bCs/>
+                <w:sz w:val="24"/>
+                <w:szCs w:val="24"/>
+              </w:rPr>
+            </w:pPr>
+          </w:p>
+        </w:tc>
+      </w:tr>
+      <w:tr>
+        <w:tc>
+          <w:tcPr>
+            <w:tcW w:w="4675" w:type="dxa"/>
+          </w:tcPr>
+          <w:p>
+            <w:pPr>
+              <w:rPr>
+                <w:rFonts w:ascii="Times New Roman" w:hAnsi="Times New Roman" w:cs="Times New Roman"/>
+                <w:b/>
+                <w:bCs/>
+                <w:sz w:val="24"/>
+                <w:szCs w:val="24"/>
+              </w:rPr>
+            </w:pPr>
+            <w:r>
+              <w:rPr>
+                <w:rFonts w:ascii="Times New Roman" w:eastAsia="Times New Roman" w:hAnsi="Times New Roman" w:cs="Times New Roman"/>
+                <w:color w:val="000000"/>
+                <w:lang w:eastAsia="en-CA"/>
+              </w:rPr>
+              <w:t>Chloe Hei Yu Law</w:t>
+            </w:r>
+            <w:r>
+              <w:rPr>
+                <w:rFonts w:ascii="Times New Roman" w:eastAsia="Times New Roman" w:hAnsi="Times New Roman" w:cs="Times New Roman"/>
+                <w:color w:val="000000"/>
+                <w:lang w:eastAsia="en-CA"/>
+              </w:rPr>
+              <w:t xml:space="preserve">       </w:t>
+            </w:r>
+            <w:r>
+              <w:rPr>
+                <w:rFonts w:ascii="Times New Roman" w:eastAsia="Times New Roman" w:hAnsi="Times New Roman" w:cs="Times New Roman"/>
+                <w:color w:val="000000"/>
+                <w:lang w:eastAsia="en-CA"/>
+              </w:rPr>
+              <w:t xml:space="preserve"> </w:t>
+            </w:r>
+          </w:p>
+        </w:tc>
+        <w:tc>
+          <w:tcPr>
+            <w:tcW w:w="4675" w:type="dxa"/>
+          </w:tcPr>
+          <w:p>
+            <w:pPr>
+              <w:rPr>
+                <w:rFonts w:ascii="Times New Roman" w:hAnsi="Times New Roman" w:cs="Times New Roman"/>
+                <w:sz w:val="24"/>
+                <w:szCs w:val="24"/>
+              </w:rPr>
+            </w:pPr>
+            <w:r>
+              <w:rPr>
+                <w:rFonts w:ascii="Times New Roman" w:hAnsi="Times New Roman" w:cs="Times New Roman"/>
+                <w:sz w:val="24"/>
+                <w:szCs w:val="24"/>
+              </w:rPr>
+              <w:t>README file:</w:t>
+            </w:r>
+          </w:p>
+          <w:p>
+            <w:pPr>
+              <w:pStyle w:val="ListParagraph"/>
+              <w:numPr>
+                <w:ilvl w:val="0"/>
+                <w:numId w:val="2"/>
+              </w:numPr>
+              <w:rPr>
+                <w:rFonts w:ascii="Times New Roman" w:hAnsi="Times New Roman" w:cs="Times New Roman"/>
+                <w:sz w:val="24"/>
+                <w:szCs w:val="24"/>
+              </w:rPr>
+            </w:pPr>
+            <w:r>
+              <w:rPr>
+                <w:rFonts w:ascii="Times New Roman" w:hAnsi="Times New Roman" w:cs="Times New Roman"/>
+                <w:sz w:val="24"/>
+                <w:szCs w:val="24"/>
+              </w:rPr>
+              <w:t>Team members and roles</w:t>
+            </w:r>
+          </w:p>
+          <w:p>
+            <w:pPr>
+              <w:pStyle w:val="ListParagraph"/>
+              <w:numPr>
+                <w:ilvl w:val="0"/>
+                <w:numId w:val="2"/>
+              </w:numPr>
+              <w:rPr>
+                <w:rFonts w:ascii="Times New Roman" w:hAnsi="Times New Roman" w:cs="Times New Roman"/>
+                <w:sz w:val="24"/>
+                <w:szCs w:val="24"/>
+              </w:rPr>
+            </w:pPr>
+            <w:r>
+              <w:rPr>
+                <w:rFonts w:ascii="Times New Roman" w:hAnsi="Times New Roman" w:cs="Times New Roman"/>
+                <w:sz w:val="24"/>
+                <w:szCs w:val="24"/>
+              </w:rPr>
+              <w:t>Project approach and technology</w:t>
+            </w:r>
+          </w:p>
+        </w:tc>
+      </w:tr>
+      <w:tr>
+        <w:tc>
+          <w:tcPr>
+            <w:tcW w:w="4675" w:type="dxa"/>
+          </w:tcPr>
+          <w:p>
+            <w:pPr>
+              <w:rPr>
+                <w:rFonts w:ascii="Times New Roman" w:hAnsi="Times New Roman" w:cs="Times New Roman"/>
+                <w:b/>
+                <w:bCs/>
+                <w:sz w:val="24"/>
+                <w:szCs w:val="24"/>
+              </w:rPr>
+            </w:pPr>
+            <w:r>
+              <w:rPr>
+                <w:rFonts w:ascii="Times New Roman" w:eastAsia="Times New Roman" w:hAnsi="Times New Roman" w:cs="Times New Roman"/>
+                <w:color w:val="000000"/>
+                <w:lang w:eastAsia="en-CA"/>
+              </w:rPr>
+              <w:t xml:space="preserve">Mylene Fotso Tsafack   </w:t>
+            </w:r>
+          </w:p>
+        </w:tc>
+        <w:tc>
+          <w:tcPr>
+            <w:tcW w:w="4675" w:type="dxa"/>
+          </w:tcPr>
+          <w:p>
+            <w:pPr>
+              <w:pStyle w:val="ListParagraph"/>
+              <w:rPr>
+                <w:rFonts w:ascii="Times New Roman" w:hAnsi="Times New Roman" w:cs="Times New Roman"/>
+                <w:sz w:val="24"/>
+                <w:szCs w:val="24"/>
+              </w:rPr>
+            </w:pPr>
+          </w:p>
+        </w:tc>
+      </w:tr>
+      <w:tr>
+        <w:tc>
+          <w:tcPr>
+            <w:tcW w:w="4675" w:type="dxa"/>
+          </w:tcPr>
+          <w:p>
+            <w:pPr>
+              <w:rPr>
+                <w:rFonts w:ascii="Times New Roman" w:eastAsia="Times New Roman" w:hAnsi="Times New Roman" w:cs="Times New Roman"/>
+                <w:color w:val="000000"/>
+                <w:lang w:eastAsia="en-CA"/>
+              </w:rPr>
+            </w:pPr>
+            <w:r>
+              <w:rPr>
+                <w:rFonts w:ascii="Times New Roman" w:eastAsia="Times New Roman" w:hAnsi="Times New Roman" w:cs="Times New Roman"/>
+                <w:color w:val="000000"/>
+                <w:lang w:eastAsia="en-CA"/>
+              </w:rPr>
+              <w:t>Camille Granada</w:t>
+            </w:r>
+          </w:p>
+        </w:tc>
+        <w:tc>
+          <w:tcPr>
+            <w:tcW w:w="4675" w:type="dxa"/>
+          </w:tcPr>
+          <w:p>
+            <w:pPr>
+              <w:rPr>
+                <w:rFonts w:ascii="Times New Roman" w:hAnsi="Times New Roman" w:cs="Times New Roman"/>
+                <w:b/>
+                <w:bCs/>
+                <w:sz w:val="24"/>
+                <w:szCs w:val="24"/>
+              </w:rPr>
+            </w:pPr>
+          </w:p>
+        </w:tc>
+      </w:tr>
+      <w:tr>
+        <w:tc>
+          <w:tcPr>
+            <w:tcW w:w="4675" w:type="dxa"/>
+          </w:tcPr>
+          <w:p>
+            <w:pPr>
+              <w:rPr>
+                <w:rFonts w:ascii="Times New Roman" w:eastAsia="Times New Roman" w:hAnsi="Times New Roman" w:cs="Times New Roman"/>
+                <w:sz w:val="24"/>
+                <w:szCs w:val="24"/>
+                <w:lang w:eastAsia="en-CA"/>
+              </w:rPr>
+            </w:pPr>
+            <w:r>
+              <w:rPr>
+                <w:rFonts w:ascii="Times New Roman" w:eastAsia="Times New Roman" w:hAnsi="Times New Roman" w:cs="Times New Roman"/>
+                <w:color w:val="000000"/>
+                <w:lang w:eastAsia="en-CA"/>
+              </w:rPr>
+              <w:t>Aryan Shirazi</w:t>
+            </w:r>
+          </w:p>
+        </w:tc>
+        <w:tc>
+          <w:tcPr>
+            <w:tcW w:w="4675" w:type="dxa"/>
+          </w:tcPr>
+          <w:p>
+            <w:pPr>
+              <w:rPr>
+                <w:rFonts w:ascii="Times New Roman" w:hAnsi="Times New Roman" w:cs="Times New Roman"/>
+                <w:b/>
+                <w:bCs/>
+                <w:sz w:val="24"/>
+                <w:szCs w:val="24"/>
+              </w:rPr>
+            </w:pPr>
+          </w:p>
+        </w:tc>
+      </w:tr>
+      <w:tr>
+        <w:tc>
+          <w:tcPr>
+            <w:tcW w:w="4675" w:type="dxa"/>
+          </w:tcPr>
+          <w:p>
+            <w:pPr>
+              <w:rPr>
+                <w:rFonts w:ascii="Times New Roman" w:hAnsi="Times New Roman" w:cs="Times New Roman"/>
+                <w:b/>
+                <w:bCs/>
+                <w:sz w:val="24"/>
+                <w:szCs w:val="24"/>
+              </w:rPr>
+            </w:pPr>
+            <w:r>
+              <w:rPr>
+                <w:rFonts w:ascii="Times New Roman" w:hAnsi="Times New Roman" w:cs="Times New Roman"/>
+                <w:color w:val="24292F"/>
+                <w:sz w:val="24"/>
+                <w:szCs w:val="24"/>
+                <w:shd w:val="clear" w:color="auto" w:fill="F6F8FA"/>
+                <w:lang w:val="fr-CA"/>
+              </w:rPr>
+              <w:t>Jacques-Andre Roebuck</w:t>
+            </w:r>
+          </w:p>
+        </w:tc>
+        <w:tc>
+          <w:tcPr>
+            <w:tcW w:w="4675" w:type="dxa"/>
+          </w:tcPr>
+          <w:p>
+            <w:pPr>
+              <w:rPr>
+                <w:rFonts w:ascii="Times New Roman" w:hAnsi="Times New Roman" w:cs="Times New Roman"/>
+                <w:b/>
+                <w:bCs/>
+                <w:sz w:val="24"/>
+                <w:szCs w:val="24"/>
+              </w:rPr>
+            </w:pPr>
+          </w:p>
+        </w:tc>
+      </w:tr>
+    </w:tbl>
+    <w:p>
+      <w:pPr>
+        <w:rPr>
+          <w:rFonts w:ascii="Times New Roman" w:hAnsi="Times New Roman" w:cs="Times New Roman"/>
+          <w:b/>
+          <w:bCs/>
+          <w:sz w:val="24"/>
+          <w:szCs w:val="24"/>
+        </w:rPr>
+      </w:pPr>
+    </w:p>
+    <w:p>
+      <w:pPr>
+        <w:rPr>
+          <w:rFonts w:ascii="Times New Roman" w:hAnsi="Times New Roman" w:cs="Times New Roman"/>
+          <w:color w:val="FF0000"/>
+          <w:sz w:val="24"/>
+          <w:szCs w:val="24"/>
+        </w:rPr>
+      </w:pPr>
+      <w:r>
+        <w:rPr>
+          <w:rFonts w:ascii="Times New Roman" w:hAnsi="Times New Roman" w:cs="Times New Roman"/>
+          <w:color w:val="FF0000"/>
+          <w:sz w:val="24"/>
+          <w:szCs w:val="24"/>
+        </w:rPr>
+        <w:t>TASKS LEFT:</w:t>
+      </w:r>
+    </w:p>
+    <w:p>
+      <w:pPr>
+        <w:pStyle w:val="ListParagraph"/>
+        <w:numPr>
+          <w:ilvl w:val="0"/>
+          <w:numId w:val="4"/>
+        </w:numPr>
+        <w:rPr>
+          <w:rFonts w:ascii="Times New Roman" w:hAnsi="Times New Roman" w:cs="Times New Roman"/>
+          <w:color w:val="FF0000"/>
+          <w:sz w:val="24"/>
+          <w:szCs w:val="24"/>
+        </w:rPr>
+      </w:pPr>
+      <w:r>
+        <w:rPr>
+          <w:rFonts w:ascii="Times New Roman" w:hAnsi="Times New Roman" w:cs="Times New Roman"/>
+          <w:color w:val="FF0000"/>
+          <w:sz w:val="24"/>
+          <w:szCs w:val="24"/>
+        </w:rPr>
+        <w:t>Description of the project in the readme file</w:t>
+      </w:r>
+    </w:p>
+    <w:p>
+      <w:pPr>
+        <w:pStyle w:val="ListParagraph"/>
+        <w:numPr>
+          <w:ilvl w:val="0"/>
+          <w:numId w:val="4"/>
+        </w:numPr>
+        <w:rPr>
+          <w:rFonts w:ascii="Times New Roman" w:hAnsi="Times New Roman" w:cs="Times New Roman"/>
+          <w:color w:val="FF0000"/>
+          <w:sz w:val="24"/>
+          <w:szCs w:val="24"/>
+        </w:rPr>
+      </w:pPr>
+      <w:r>
+        <w:rPr>
+          <w:rFonts w:ascii="Times New Roman" w:hAnsi="Times New Roman" w:cs="Times New Roman"/>
+          <w:color w:val="FF0000"/>
+          <w:sz w:val="24"/>
+          <w:szCs w:val="24"/>
+        </w:rPr>
+        <w:t>User story 2</w:t>
+      </w:r>
+    </w:p>
+    <w:p>
+      <w:pPr>
+        <w:pStyle w:val="ListParagraph"/>
+        <w:numPr>
+          <w:ilvl w:val="0"/>
+          <w:numId w:val="4"/>
+        </w:numPr>
+        <w:rPr>
+          <w:rFonts w:ascii="Times New Roman" w:hAnsi="Times New Roman" w:cs="Times New Roman"/>
+          <w:color w:val="FF0000"/>
+          <w:sz w:val="24"/>
+          <w:szCs w:val="24"/>
+        </w:rPr>
+      </w:pPr>
+      <w:r>
+        <w:rPr>
+          <w:rFonts w:ascii="Times New Roman" w:hAnsi="Times New Roman" w:cs="Times New Roman"/>
+          <w:color w:val="FF0000"/>
+          <w:sz w:val="24"/>
+          <w:szCs w:val="24"/>
+        </w:rPr>
+        <w:t>User story 3</w:t>
+      </w:r>
+    </w:p>
+    <w:p>
+      <w:pPr>
+        <w:pStyle w:val="ListParagraph"/>
+        <w:numPr>
+          <w:ilvl w:val="0"/>
+          <w:numId w:val="4"/>
+        </w:numPr>
+        <w:rPr>
+          <w:rFonts w:ascii="Times New Roman" w:hAnsi="Times New Roman" w:cs="Times New Roman"/>
+          <w:color w:val="FF0000"/>
+          <w:sz w:val="24"/>
+          <w:szCs w:val="24"/>
+        </w:rPr>
+      </w:pPr>
+      <w:r>
+        <w:rPr>
+          <w:rFonts w:ascii="Times New Roman" w:hAnsi="Times New Roman" w:cs="Times New Roman"/>
+          <w:color w:val="FF0000"/>
+          <w:sz w:val="24"/>
+          <w:szCs w:val="24"/>
+        </w:rPr>
+        <w:t>User story 4</w:t>
+      </w:r>
+    </w:p>
+    <w:p>
+      <w:pPr>
+        <w:pStyle w:val="ListParagraph"/>
+        <w:numPr>
+          <w:ilvl w:val="0"/>
+          <w:numId w:val="4"/>
+        </w:numPr>
+        <w:rPr>
+          <w:rFonts w:ascii="Times New Roman" w:hAnsi="Times New Roman" w:cs="Times New Roman"/>
+          <w:color w:val="FF0000"/>
+          <w:sz w:val="24"/>
+          <w:szCs w:val="24"/>
+        </w:rPr>
+      </w:pPr>
+      <w:r>
+        <w:rPr>
+          <w:rFonts w:ascii="Times New Roman" w:hAnsi="Times New Roman" w:cs="Times New Roman"/>
+          <w:color w:val="FF0000"/>
+          <w:sz w:val="24"/>
+          <w:szCs w:val="24"/>
+        </w:rPr>
+        <w:t>Plan for next sprint</w:t>
+      </w:r>
+    </w:p>
+    <w:p>
+      <w:pPr>
+        <w:pStyle w:val="ListParagraph"/>
+        <w:numPr>
+          <w:ilvl w:val="0"/>
+          <w:numId w:val="4"/>
+        </w:numPr>
+        <w:rPr>
+          <w:rFonts w:ascii="Times New Roman" w:hAnsi="Times New Roman" w:cs="Times New Roman"/>
+          <w:color w:val="FF0000"/>
+          <w:sz w:val="24"/>
+          <w:szCs w:val="24"/>
+        </w:rPr>
+      </w:pPr>
+      <w:r>
+        <w:rPr>
+          <w:rFonts w:ascii="Times New Roman" w:hAnsi="Times New Roman" w:cs="Times New Roman"/>
+          <w:color w:val="FF0000"/>
+          <w:sz w:val="24"/>
+          <w:szCs w:val="24"/>
+        </w:rPr>
+        <w:t>Meeting minutes</w:t>
+      </w:r>
+      <w:r>
+        <w:rPr>
+          <w:rFonts w:ascii="Times New Roman" w:hAnsi="Times New Roman" w:cs="Times New Roman"/>
+          <w:color w:val="FF0000"/>
+          <w:sz w:val="24"/>
+          <w:szCs w:val="24"/>
+        </w:rPr>
+        <w:t xml:space="preserve"> (file should be name </w:t>
+      </w:r>
+      <w:r>
+        <w:rPr>
+          <w:rFonts w:ascii="Times New Roman" w:hAnsi="Times New Roman" w:cs="Times New Roman"/>
+          <w:color w:val="FF0000"/>
+          <w:sz w:val="24"/>
+          <w:szCs w:val="24"/>
+        </w:rPr>
+        <w:t>&lt;teamname_sprint#_meetingnumber_meetingdate&gt;</w:t>
+      </w:r>
+      <w:r>
+        <w:rPr>
+          <w:rFonts w:ascii="Times New Roman" w:hAnsi="Times New Roman" w:cs="Times New Roman"/>
+          <w:color w:val="FF0000"/>
+          <w:sz w:val="24"/>
+          <w:szCs w:val="24"/>
+        </w:rPr>
+        <w:t>)</w:t>
+      </w:r>
+    </w:p>
+    <w:p>
+      <w:pPr>
+        <w:ind w:left="720"/>
+        <w:rPr>
+          <w:rFonts w:ascii="Times New Roman" w:hAnsi="Times New Roman" w:cs="Times New Roman"/>
+          <w:color w:val="FF0000"/>
+          <w:sz w:val="24"/>
+          <w:szCs w:val="24"/>
+        </w:rPr>
+      </w:pPr>
     </w:p>
     <w:sectPr>
       <w:pgSz w:w="12240" w:h="15840"/>
@@ -910,8 +1618,353 @@
       </w:rPr>
     </w:lvl>
   </w:abstractNum>
+  <w:abstractNum w:abstractNumId="1" w15:restartNumberingAfterBreak="0">
+    <w:nsid w:val="3BDC35DF"/>
+    <w:multiLevelType w:val="hybridMultilevel"/>
+    <w:tmpl w:val="043E2BC2"/>
+    <w:lvl w:ilvl="0" w:tplc="10090001">
+      <w:start w:val="1"/>
+      <w:numFmt w:val="bullet"/>
+      <w:lvlText w:val=""/>
+      <w:lvlJc w:val="left"/>
+      <w:rPr>
+        <w:rFonts w:ascii="Symbol" w:hAnsi="Symbol" w:hint="default"/>
+      </w:rPr>
+    </w:lvl>
+    <w:lvl w:ilvl="1" w:tplc="10090003">
+      <w:start w:val="1"/>
+      <w:numFmt w:val="bullet"/>
+      <w:lvlText w:val="o"/>
+      <w:lvlJc w:val="left"/>
+      <w:pPr>
+        <w:ind w:left="1440" w:hanging="360"/>
+      </w:pPr>
+      <w:rPr>
+        <w:rFonts w:ascii="Courier New" w:hAnsi="Courier New" w:cs="Courier New" w:hint="default"/>
+      </w:rPr>
+    </w:lvl>
+    <w:lvl w:ilvl="2" w:tplc="10090005" w:tentative="1">
+      <w:start w:val="1"/>
+      <w:numFmt w:val="bullet"/>
+      <w:lvlText w:val=""/>
+      <w:lvlJc w:val="left"/>
+      <w:pPr>
+        <w:ind w:left="2160" w:hanging="360"/>
+      </w:pPr>
+      <w:rPr>
+        <w:rFonts w:ascii="Wingdings" w:hAnsi="Wingdings" w:hint="default"/>
+      </w:rPr>
+    </w:lvl>
+    <w:lvl w:ilvl="3" w:tplc="10090001" w:tentative="1">
+      <w:start w:val="1"/>
+      <w:numFmt w:val="bullet"/>
+      <w:lvlText w:val=""/>
+      <w:lvlJc w:val="left"/>
+      <w:pPr>
+        <w:ind w:left="2880" w:hanging="360"/>
+      </w:pPr>
+      <w:rPr>
+        <w:rFonts w:ascii="Symbol" w:hAnsi="Symbol" w:hint="default"/>
+      </w:rPr>
+    </w:lvl>
+    <w:lvl w:ilvl="4" w:tplc="10090003" w:tentative="1">
+      <w:start w:val="1"/>
+      <w:numFmt w:val="bullet"/>
+      <w:lvlText w:val="o"/>
+      <w:lvlJc w:val="left"/>
+      <w:pPr>
+        <w:ind w:left="3600" w:hanging="360"/>
+      </w:pPr>
+      <w:rPr>
+        <w:rFonts w:ascii="Courier New" w:hAnsi="Courier New" w:cs="Courier New" w:hint="default"/>
+      </w:rPr>
+    </w:lvl>
+    <w:lvl w:ilvl="5" w:tplc="10090005" w:tentative="1">
+      <w:start w:val="1"/>
+      <w:numFmt w:val="bullet"/>
+      <w:lvlText w:val=""/>
+      <w:lvlJc w:val="left"/>
+      <w:pPr>
+        <w:ind w:left="4320" w:hanging="360"/>
+      </w:pPr>
+      <w:rPr>
+        <w:rFonts w:ascii="Wingdings" w:hAnsi="Wingdings" w:hint="default"/>
+      </w:rPr>
+    </w:lvl>
+    <w:lvl w:ilvl="6" w:tplc="10090001" w:tentative="1">
+      <w:start w:val="1"/>
+      <w:numFmt w:val="bullet"/>
+      <w:lvlText w:val=""/>
+      <w:lvlJc w:val="left"/>
+      <w:pPr>
+        <w:ind w:left="5040" w:hanging="360"/>
+      </w:pPr>
+      <w:rPr>
+        <w:rFonts w:ascii="Symbol" w:hAnsi="Symbol" w:hint="default"/>
+      </w:rPr>
+    </w:lvl>
+    <w:lvl w:ilvl="7" w:tplc="10090003" w:tentative="1">
+      <w:start w:val="1"/>
+      <w:numFmt w:val="bullet"/>
+      <w:lvlText w:val="o"/>
+      <w:lvlJc w:val="left"/>
+      <w:pPr>
+        <w:ind w:left="5760" w:hanging="360"/>
+      </w:pPr>
+      <w:rPr>
+        <w:rFonts w:ascii="Courier New" w:hAnsi="Courier New" w:cs="Courier New" w:hint="default"/>
+      </w:rPr>
+    </w:lvl>
+    <w:lvl w:ilvl="8" w:tplc="10090005" w:tentative="1">
+      <w:start w:val="1"/>
+      <w:numFmt w:val="bullet"/>
+      <w:lvlText w:val=""/>
+      <w:lvlJc w:val="left"/>
+      <w:pPr>
+        <w:ind w:left="6480" w:hanging="360"/>
+      </w:pPr>
+      <w:rPr>
+        <w:rFonts w:ascii="Wingdings" w:hAnsi="Wingdings" w:hint="default"/>
+      </w:rPr>
+    </w:lvl>
+  </w:abstractNum>
+  <w:abstractNum w:abstractNumId="2" w15:restartNumberingAfterBreak="0">
+    <w:nsid w:val="3E2E2171"/>
+    <w:multiLevelType w:val="hybridMultilevel"/>
+    <w:tmpl w:val="A10020EE"/>
+    <w:lvl w:ilvl="0" w:tplc="10090001">
+      <w:start w:val="1"/>
+      <w:numFmt w:val="bullet"/>
+      <w:lvlText w:val=""/>
+      <w:lvlJc w:val="left"/>
+      <w:pPr>
+        <w:ind w:left="720" w:hanging="360"/>
+      </w:pPr>
+      <w:rPr>
+        <w:rFonts w:ascii="Symbol" w:hAnsi="Symbol" w:hint="default"/>
+      </w:rPr>
+    </w:lvl>
+    <w:lvl w:ilvl="1" w:tplc="10090003" w:tentative="1">
+      <w:start w:val="1"/>
+      <w:numFmt w:val="bullet"/>
+      <w:lvlText w:val="o"/>
+      <w:lvlJc w:val="left"/>
+      <w:pPr>
+        <w:ind w:left="1440" w:hanging="360"/>
+      </w:pPr>
+      <w:rPr>
+        <w:rFonts w:ascii="Courier New" w:hAnsi="Courier New" w:cs="Courier New" w:hint="default"/>
+      </w:rPr>
+    </w:lvl>
+    <w:lvl w:ilvl="2" w:tplc="10090005" w:tentative="1">
+      <w:start w:val="1"/>
+      <w:numFmt w:val="bullet"/>
+      <w:lvlText w:val=""/>
+      <w:lvlJc w:val="left"/>
+      <w:pPr>
+        <w:ind w:left="2160" w:hanging="360"/>
+      </w:pPr>
+      <w:rPr>
+        <w:rFonts w:ascii="Wingdings" w:hAnsi="Wingdings" w:hint="default"/>
+      </w:rPr>
+    </w:lvl>
+    <w:lvl w:ilvl="3" w:tplc="10090001" w:tentative="1">
+      <w:start w:val="1"/>
+      <w:numFmt w:val="bullet"/>
+      <w:lvlText w:val=""/>
+      <w:lvlJc w:val="left"/>
+      <w:pPr>
+        <w:ind w:left="2880" w:hanging="360"/>
+      </w:pPr>
+      <w:rPr>
+        <w:rFonts w:ascii="Symbol" w:hAnsi="Symbol" w:hint="default"/>
+      </w:rPr>
+    </w:lvl>
+    <w:lvl w:ilvl="4" w:tplc="10090003" w:tentative="1">
+      <w:start w:val="1"/>
+      <w:numFmt w:val="bullet"/>
+      <w:lvlText w:val="o"/>
+      <w:lvlJc w:val="left"/>
+      <w:pPr>
+        <w:ind w:left="3600" w:hanging="360"/>
+      </w:pPr>
+      <w:rPr>
+        <w:rFonts w:ascii="Courier New" w:hAnsi="Courier New" w:cs="Courier New" w:hint="default"/>
+      </w:rPr>
+    </w:lvl>
+    <w:lvl w:ilvl="5" w:tplc="10090005" w:tentative="1">
+      <w:start w:val="1"/>
+      <w:numFmt w:val="bullet"/>
+      <w:lvlText w:val=""/>
+      <w:lvlJc w:val="left"/>
+      <w:pPr>
+        <w:ind w:left="4320" w:hanging="360"/>
+      </w:pPr>
+      <w:rPr>
+        <w:rFonts w:ascii="Wingdings" w:hAnsi="Wingdings" w:hint="default"/>
+      </w:rPr>
+    </w:lvl>
+    <w:lvl w:ilvl="6" w:tplc="10090001" w:tentative="1">
+      <w:start w:val="1"/>
+      <w:numFmt w:val="bullet"/>
+      <w:lvlText w:val=""/>
+      <w:lvlJc w:val="left"/>
+      <w:pPr>
+        <w:ind w:left="5040" w:hanging="360"/>
+      </w:pPr>
+      <w:rPr>
+        <w:rFonts w:ascii="Symbol" w:hAnsi="Symbol" w:hint="default"/>
+      </w:rPr>
+    </w:lvl>
+    <w:lvl w:ilvl="7" w:tplc="10090003" w:tentative="1">
+      <w:start w:val="1"/>
+      <w:numFmt w:val="bullet"/>
+      <w:lvlText w:val="o"/>
+      <w:lvlJc w:val="left"/>
+      <w:pPr>
+        <w:ind w:left="5760" w:hanging="360"/>
+      </w:pPr>
+      <w:rPr>
+        <w:rFonts w:ascii="Courier New" w:hAnsi="Courier New" w:cs="Courier New" w:hint="default"/>
+      </w:rPr>
+    </w:lvl>
+    <w:lvl w:ilvl="8" w:tplc="10090005" w:tentative="1">
+      <w:start w:val="1"/>
+      <w:numFmt w:val="bullet"/>
+      <w:lvlText w:val=""/>
+      <w:lvlJc w:val="left"/>
+      <w:pPr>
+        <w:ind w:left="6480" w:hanging="360"/>
+      </w:pPr>
+      <w:rPr>
+        <w:rFonts w:ascii="Wingdings" w:hAnsi="Wingdings" w:hint="default"/>
+      </w:rPr>
+    </w:lvl>
+  </w:abstractNum>
+  <w:abstractNum w:abstractNumId="3" w15:restartNumberingAfterBreak="0">
+    <w:nsid w:val="5CF31EDD"/>
+    <w:multiLevelType w:val="hybridMultilevel"/>
+    <w:tmpl w:val="761EF7BA"/>
+    <w:lvl w:ilvl="0" w:tplc="10090001">
+      <w:start w:val="1"/>
+      <w:numFmt w:val="bullet"/>
+      <w:lvlText w:val=""/>
+      <w:lvlJc w:val="left"/>
+      <w:pPr>
+        <w:ind w:left="720" w:hanging="360"/>
+      </w:pPr>
+      <w:rPr>
+        <w:rFonts w:ascii="Symbol" w:hAnsi="Symbol" w:hint="default"/>
+      </w:rPr>
+    </w:lvl>
+    <w:lvl w:ilvl="1" w:tplc="10090003" w:tentative="1">
+      <w:start w:val="1"/>
+      <w:numFmt w:val="bullet"/>
+      <w:lvlText w:val="o"/>
+      <w:lvlJc w:val="left"/>
+      <w:pPr>
+        <w:ind w:left="1440" w:hanging="360"/>
+      </w:pPr>
+      <w:rPr>
+        <w:rFonts w:ascii="Courier New" w:hAnsi="Courier New" w:cs="Courier New" w:hint="default"/>
+      </w:rPr>
+    </w:lvl>
+    <w:lvl w:ilvl="2" w:tplc="10090005" w:tentative="1">
+      <w:start w:val="1"/>
+      <w:numFmt w:val="bullet"/>
+      <w:lvlText w:val=""/>
+      <w:lvlJc w:val="left"/>
+      <w:pPr>
+        <w:ind w:left="2160" w:hanging="360"/>
+      </w:pPr>
+      <w:rPr>
+        <w:rFonts w:ascii="Wingdings" w:hAnsi="Wingdings" w:hint="default"/>
+      </w:rPr>
+    </w:lvl>
+    <w:lvl w:ilvl="3" w:tplc="10090001" w:tentative="1">
+      <w:start w:val="1"/>
+      <w:numFmt w:val="bullet"/>
+      <w:lvlText w:val=""/>
+      <w:lvlJc w:val="left"/>
+      <w:pPr>
+        <w:ind w:left="2880" w:hanging="360"/>
+      </w:pPr>
+      <w:rPr>
+        <w:rFonts w:ascii="Symbol" w:hAnsi="Symbol" w:hint="default"/>
+      </w:rPr>
+    </w:lvl>
+    <w:lvl w:ilvl="4" w:tplc="10090003" w:tentative="1">
+      <w:start w:val="1"/>
+      <w:numFmt w:val="bullet"/>
+      <w:lvlText w:val="o"/>
+      <w:lvlJc w:val="left"/>
+      <w:pPr>
+        <w:ind w:left="3600" w:hanging="360"/>
+      </w:pPr>
+      <w:rPr>
+        <w:rFonts w:ascii="Courier New" w:hAnsi="Courier New" w:cs="Courier New" w:hint="default"/>
+      </w:rPr>
+    </w:lvl>
+    <w:lvl w:ilvl="5" w:tplc="10090005" w:tentative="1">
+      <w:start w:val="1"/>
+      <w:numFmt w:val="bullet"/>
+      <w:lvlText w:val=""/>
+      <w:lvlJc w:val="left"/>
+      <w:pPr>
+        <w:ind w:left="4320" w:hanging="360"/>
+      </w:pPr>
+      <w:rPr>
+        <w:rFonts w:ascii="Wingdings" w:hAnsi="Wingdings" w:hint="default"/>
+      </w:rPr>
+    </w:lvl>
+    <w:lvl w:ilvl="6" w:tplc="10090001" w:tentative="1">
+      <w:start w:val="1"/>
+      <w:numFmt w:val="bullet"/>
+      <w:lvlText w:val=""/>
+      <w:lvlJc w:val="left"/>
+      <w:pPr>
+        <w:ind w:left="5040" w:hanging="360"/>
+      </w:pPr>
+      <w:rPr>
+        <w:rFonts w:ascii="Symbol" w:hAnsi="Symbol" w:hint="default"/>
+      </w:rPr>
+    </w:lvl>
+    <w:lvl w:ilvl="7" w:tplc="10090003" w:tentative="1">
+      <w:start w:val="1"/>
+      <w:numFmt w:val="bullet"/>
+      <w:lvlText w:val="o"/>
+      <w:lvlJc w:val="left"/>
+      <w:pPr>
+        <w:ind w:left="5760" w:hanging="360"/>
+      </w:pPr>
+      <w:rPr>
+        <w:rFonts w:ascii="Courier New" w:hAnsi="Courier New" w:cs="Courier New" w:hint="default"/>
+      </w:rPr>
+    </w:lvl>
+    <w:lvl w:ilvl="8" w:tplc="10090005" w:tentative="1">
+      <w:start w:val="1"/>
+      <w:numFmt w:val="bullet"/>
+      <w:lvlText w:val=""/>
+      <w:lvlJc w:val="left"/>
+      <w:pPr>
+        <w:ind w:left="6480" w:hanging="360"/>
+      </w:pPr>
+      <w:rPr>
+        <w:rFonts w:ascii="Wingdings" w:hAnsi="Wingdings" w:hint="default"/>
+      </w:rPr>
+    </w:lvl>
+  </w:abstractNum>
   <w:num w:numId="1">
     <w:abstractNumId w:val="0"/>
+  </w:num>
+  <w:num w:numId="2">
+    <w:abstractNumId w:val="3"/>
+  </w:num>
+  <w:num w:numId="3">
+    <w:abstractNumId w:val="2"/>
+  </w:num>
+  <w:num w:numId="4">
+    <w:abstractNumId w:val="1"/>
   </w:num>
 </w:numbering>
 </file>
@@ -1393,6 +2446,25 @@
       <w:contextualSpacing/>
     </w:pPr>
   </w:style>
+  <w:style w:type="table" w:styleId="TableGrid">
+    <w:name w:val="Table Grid"/>
+    <w:basedOn w:val="TableNormal"/>
+    <w:uiPriority w:val="39"/>
+    <w:rsid w:val="00F05486"/>
+    <w:pPr>
+      <w:spacing w:after="0" w:line="240" w:lineRule="auto"/>
+    </w:pPr>
+    <w:tblPr>
+      <w:tblBorders>
+        <w:top w:val="single" w:sz="4" w:space="0" w:color="auto"/>
+        <w:left w:val="single" w:sz="4" w:space="0" w:color="auto"/>
+        <w:bottom w:val="single" w:sz="4" w:space="0" w:color="auto"/>
+        <w:right w:val="single" w:sz="4" w:space="0" w:color="auto"/>
+        <w:insideH w:val="single" w:sz="4" w:space="0" w:color="auto"/>
+        <w:insideV w:val="single" w:sz="4" w:space="0" w:color="auto"/>
+      </w:tblBorders>
+    </w:tblPr>
+  </w:style>
 </w:styles>
 </file>
 

</xml_diff>

<commit_message>
Added User story 1
</commit_message>
<xml_diff>
--- a/Project Records/Sprint 1/Documentation.docx
+++ b/Project Records/Sprint 1/Documentation.docx
@@ -857,6 +857,199 @@
         </w:rPr>
         <w:t>User Stories Backlog</w:t>
       </w:r>
+    </w:p>
+    <w:p>
+      <w:pPr>
+        <w:pStyle w:val="ListParagraph"/>
+        <w:numPr>
+          <w:ilvl w:val="0"/>
+          <w:numId w:val="7"/>
+        </w:numPr>
+        <w:spacing w:after="0" w:line="240" w:lineRule="auto"/>
+        <w:rPr>
+          <w:rFonts w:ascii="Times New Roman" w:eastAsia="Times New Roman" w:hAnsi="Times New Roman" w:cs="Times New Roman"/>
+          <w:color w:val="000000"/>
+          <w:sz w:val="24"/>
+          <w:szCs w:val="24"/>
+          <w:lang w:eastAsia="en-CA"/>
+        </w:rPr>
+      </w:pPr>
+      <w:r>
+        <w:rPr>
+          <w:rFonts w:ascii="Times New Roman" w:eastAsia="Times New Roman" w:hAnsi="Times New Roman" w:cs="Times New Roman"/>
+          <w:color w:val="000000"/>
+          <w:sz w:val="24"/>
+          <w:szCs w:val="24"/>
+          <w:lang w:eastAsia="en-CA"/>
+        </w:rPr>
+        <w:t xml:space="preserve">A user can select items to go to his list instead of his cart for future purchases. An “Add to my list” button can be added as an option to all items. When selected, it will store the item to the user’s “My List”. In order to view and store items in “My List”, the user </w:t>
+      </w:r>
+      <w:proofErr w:type="gramStart"/>
+      <w:r>
+        <w:rPr>
+          <w:rFonts w:ascii="Times New Roman" w:eastAsia="Times New Roman" w:hAnsi="Times New Roman" w:cs="Times New Roman"/>
+          <w:color w:val="000000"/>
+          <w:sz w:val="24"/>
+          <w:szCs w:val="24"/>
+          <w:lang w:eastAsia="en-CA"/>
+        </w:rPr>
+        <w:t>has to</w:t>
+      </w:r>
+      <w:proofErr w:type="gramEnd"/>
+      <w:r>
+        <w:rPr>
+          <w:rFonts w:ascii="Times New Roman" w:eastAsia="Times New Roman" w:hAnsi="Times New Roman" w:cs="Times New Roman"/>
+          <w:color w:val="000000"/>
+          <w:sz w:val="24"/>
+          <w:szCs w:val="24"/>
+          <w:lang w:eastAsia="en-CA"/>
+        </w:rPr>
+        <w:t xml:space="preserve"> be logged in. </w:t>
+      </w:r>
+    </w:p>
+    <w:p>
+      <w:pPr>
+        <w:spacing w:after="0" w:line="240" w:lineRule="auto"/>
+        <w:rPr>
+          <w:rFonts w:ascii="Times New Roman" w:eastAsia="Times New Roman" w:hAnsi="Times New Roman" w:cs="Times New Roman"/>
+          <w:sz w:val="24"/>
+          <w:szCs w:val="24"/>
+          <w:lang w:eastAsia="en-CA"/>
+        </w:rPr>
+      </w:pPr>
+    </w:p>
+    <w:p>
+      <w:pPr>
+        <w:spacing w:after="0" w:line="240" w:lineRule="auto"/>
+        <w:ind w:left="720"/>
+        <w:rPr>
+          <w:rFonts w:ascii="Times New Roman" w:eastAsia="Times New Roman" w:hAnsi="Times New Roman" w:cs="Times New Roman"/>
+          <w:sz w:val="24"/>
+          <w:szCs w:val="24"/>
+          <w:lang w:eastAsia="en-CA"/>
+        </w:rPr>
+      </w:pPr>
+      <w:r>
+        <w:rPr>
+          <w:rFonts w:ascii="Times New Roman" w:eastAsia="Times New Roman" w:hAnsi="Times New Roman" w:cs="Times New Roman"/>
+          <w:color w:val="000000"/>
+          <w:sz w:val="24"/>
+          <w:szCs w:val="24"/>
+          <w:lang w:eastAsia="en-CA"/>
+        </w:rPr>
+        <w:t>If you select “My List”, all the items selected will be listed.</w:t>
+      </w:r>
+    </w:p>
+    <w:p>
+      <w:pPr>
+        <w:spacing w:after="0" w:line="240" w:lineRule="auto"/>
+        <w:ind w:left="720"/>
+        <w:rPr>
+          <w:rFonts w:ascii="Times New Roman" w:eastAsia="Times New Roman" w:hAnsi="Times New Roman" w:cs="Times New Roman"/>
+          <w:sz w:val="24"/>
+          <w:szCs w:val="24"/>
+          <w:lang w:eastAsia="en-CA"/>
+        </w:rPr>
+      </w:pPr>
+      <w:r>
+        <w:rPr>
+          <w:rFonts w:ascii="Times New Roman" w:eastAsia="Times New Roman" w:hAnsi="Times New Roman" w:cs="Times New Roman"/>
+          <w:color w:val="000000"/>
+          <w:sz w:val="24"/>
+          <w:szCs w:val="24"/>
+          <w:lang w:eastAsia="en-CA"/>
+        </w:rPr>
+        <w:t>If you select “Remove”, the item will be removed from the list.</w:t>
+      </w:r>
+    </w:p>
+    <w:p>
+      <w:pPr>
+        <w:spacing w:after="0" w:line="240" w:lineRule="auto"/>
+        <w:ind w:left="720"/>
+        <w:rPr>
+          <w:rFonts w:ascii="Times New Roman" w:eastAsia="Times New Roman" w:hAnsi="Times New Roman" w:cs="Times New Roman"/>
+          <w:sz w:val="24"/>
+          <w:szCs w:val="24"/>
+          <w:lang w:eastAsia="en-CA"/>
+        </w:rPr>
+      </w:pPr>
+      <w:r>
+        <w:rPr>
+          <w:rFonts w:ascii="Times New Roman" w:eastAsia="Times New Roman" w:hAnsi="Times New Roman" w:cs="Times New Roman"/>
+          <w:color w:val="000000"/>
+          <w:sz w:val="24"/>
+          <w:szCs w:val="24"/>
+          <w:lang w:eastAsia="en-CA"/>
+        </w:rPr>
+        <w:t>If you select “Add to cart”, the item will be added to the cart.</w:t>
+      </w:r>
+    </w:p>
+    <w:p>
+      <w:pPr>
+        <w:spacing w:after="0" w:line="240" w:lineRule="auto"/>
+        <w:ind w:left="720"/>
+        <w:rPr>
+          <w:rFonts w:ascii="Times New Roman" w:eastAsia="Times New Roman" w:hAnsi="Times New Roman" w:cs="Times New Roman"/>
+          <w:sz w:val="24"/>
+          <w:szCs w:val="24"/>
+          <w:lang w:eastAsia="en-CA"/>
+        </w:rPr>
+      </w:pPr>
+      <w:r>
+        <w:rPr>
+          <w:rFonts w:ascii="Times New Roman" w:eastAsia="Times New Roman" w:hAnsi="Times New Roman" w:cs="Times New Roman"/>
+          <w:color w:val="000000"/>
+          <w:sz w:val="24"/>
+          <w:szCs w:val="24"/>
+          <w:lang w:eastAsia="en-CA"/>
+        </w:rPr>
+        <w:t>If you select “Move to my list”, the item from the cart will be moved to the user’s list.</w:t>
+      </w:r>
+    </w:p>
+    <w:p>
+      <w:pPr>
+        <w:spacing w:after="0" w:line="240" w:lineRule="auto"/>
+        <w:ind w:left="720"/>
+        <w:rPr>
+          <w:rFonts w:ascii="Times New Roman" w:eastAsia="Times New Roman" w:hAnsi="Times New Roman" w:cs="Times New Roman"/>
+          <w:sz w:val="24"/>
+          <w:szCs w:val="24"/>
+          <w:lang w:eastAsia="en-CA"/>
+        </w:rPr>
+      </w:pPr>
+    </w:p>
+    <w:p>
+      <w:pPr>
+        <w:spacing w:after="0" w:line="240" w:lineRule="auto"/>
+        <w:ind w:left="720"/>
+        <w:rPr>
+          <w:rFonts w:ascii="Times New Roman" w:eastAsia="Times New Roman" w:hAnsi="Times New Roman" w:cs="Times New Roman"/>
+          <w:sz w:val="24"/>
+          <w:szCs w:val="24"/>
+          <w:lang w:eastAsia="en-CA"/>
+        </w:rPr>
+      </w:pPr>
+      <w:r>
+        <w:rPr>
+          <w:rFonts w:ascii="Times New Roman" w:eastAsia="Times New Roman" w:hAnsi="Times New Roman" w:cs="Times New Roman"/>
+          <w:color w:val="000000"/>
+          <w:sz w:val="24"/>
+          <w:szCs w:val="24"/>
+          <w:lang w:eastAsia="en-CA"/>
+        </w:rPr>
+        <w:t>In all cases a confirmation message will appear explaining the modification that was done.</w:t>
+      </w:r>
+    </w:p>
+    <w:p>
+      <w:pPr>
+        <w:rPr>
+          <w:rFonts w:ascii="Times New Roman" w:hAnsi="Times New Roman" w:cs="Times New Roman"/>
+          <w:b/>
+          <w:bCs/>
+          <w:sz w:val="24"/>
+          <w:szCs w:val="24"/>
+        </w:rPr>
+      </w:pPr>
     </w:p>
     <w:p>
       <w:pPr>
@@ -1667,6 +1860,7 @@
           <w:sz w:val="24"/>
           <w:szCs w:val="24"/>
         </w:rPr>
+        <w:lastRenderedPageBreak/>
         <w:t>Plan for next sprint</w:t>
       </w:r>
     </w:p>
@@ -2315,6 +2509,92 @@
     </w:lvl>
   </w:abstractNum>
   <w:abstractNum w:abstractNumId="5" w15:restartNumberingAfterBreak="0">
+    <w:nsid w:val="4F7A49C4"/>
+    <w:multiLevelType w:val="hybridMultilevel"/>
+    <w:tmpl w:val="6116F6B2"/>
+    <w:lvl w:ilvl="0" w:tplc="1009000F">
+      <w:start w:val="1"/>
+      <w:numFmt w:val="decimal"/>
+      <w:lvlText w:val="%1."/>
+      <w:lvlJc w:val="left"/>
+      <w:pPr>
+        <w:ind w:left="720" w:hanging="360"/>
+      </w:pPr>
+    </w:lvl>
+    <w:lvl w:ilvl="1" w:tplc="10090019" w:tentative="1">
+      <w:start w:val="1"/>
+      <w:numFmt w:val="lowerLetter"/>
+      <w:lvlText w:val="%2."/>
+      <w:lvlJc w:val="left"/>
+      <w:pPr>
+        <w:ind w:left="1440" w:hanging="360"/>
+      </w:pPr>
+    </w:lvl>
+    <w:lvl w:ilvl="2" w:tplc="1009001B" w:tentative="1">
+      <w:start w:val="1"/>
+      <w:numFmt w:val="lowerRoman"/>
+      <w:lvlText w:val="%3."/>
+      <w:lvlJc w:val="right"/>
+      <w:pPr>
+        <w:ind w:left="2160" w:hanging="180"/>
+      </w:pPr>
+    </w:lvl>
+    <w:lvl w:ilvl="3" w:tplc="1009000F" w:tentative="1">
+      <w:start w:val="1"/>
+      <w:numFmt w:val="decimal"/>
+      <w:lvlText w:val="%4."/>
+      <w:lvlJc w:val="left"/>
+      <w:pPr>
+        <w:ind w:left="2880" w:hanging="360"/>
+      </w:pPr>
+    </w:lvl>
+    <w:lvl w:ilvl="4" w:tplc="10090019" w:tentative="1">
+      <w:start w:val="1"/>
+      <w:numFmt w:val="lowerLetter"/>
+      <w:lvlText w:val="%5."/>
+      <w:lvlJc w:val="left"/>
+      <w:pPr>
+        <w:ind w:left="3600" w:hanging="360"/>
+      </w:pPr>
+    </w:lvl>
+    <w:lvl w:ilvl="5" w:tplc="1009001B" w:tentative="1">
+      <w:start w:val="1"/>
+      <w:numFmt w:val="lowerRoman"/>
+      <w:lvlText w:val="%6."/>
+      <w:lvlJc w:val="right"/>
+      <w:pPr>
+        <w:ind w:left="4320" w:hanging="180"/>
+      </w:pPr>
+    </w:lvl>
+    <w:lvl w:ilvl="6" w:tplc="1009000F" w:tentative="1">
+      <w:start w:val="1"/>
+      <w:numFmt w:val="decimal"/>
+      <w:lvlText w:val="%7."/>
+      <w:lvlJc w:val="left"/>
+      <w:pPr>
+        <w:ind w:left="5040" w:hanging="360"/>
+      </w:pPr>
+    </w:lvl>
+    <w:lvl w:ilvl="7" w:tplc="10090019" w:tentative="1">
+      <w:start w:val="1"/>
+      <w:numFmt w:val="lowerLetter"/>
+      <w:lvlText w:val="%8."/>
+      <w:lvlJc w:val="left"/>
+      <w:pPr>
+        <w:ind w:left="5760" w:hanging="360"/>
+      </w:pPr>
+    </w:lvl>
+    <w:lvl w:ilvl="8" w:tplc="1009001B" w:tentative="1">
+      <w:start w:val="1"/>
+      <w:numFmt w:val="lowerRoman"/>
+      <w:lvlText w:val="%9."/>
+      <w:lvlJc w:val="right"/>
+      <w:pPr>
+        <w:ind w:left="6480" w:hanging="180"/>
+      </w:pPr>
+    </w:lvl>
+  </w:abstractNum>
+  <w:abstractNum w:abstractNumId="6" w15:restartNumberingAfterBreak="0">
     <w:nsid w:val="5CF31EDD"/>
     <w:multiLevelType w:val="hybridMultilevel"/>
     <w:tmpl w:val="761EF7BA"/>
@@ -2431,7 +2711,7 @@
     <w:abstractNumId w:val="0"/>
   </w:num>
   <w:num w:numId="2">
-    <w:abstractNumId w:val="5"/>
+    <w:abstractNumId w:val="6"/>
   </w:num>
   <w:num w:numId="3">
     <w:abstractNumId w:val="3"/>
@@ -2444,6 +2724,9 @@
   </w:num>
   <w:num w:numId="6">
     <w:abstractNumId w:val="4"/>
+  </w:num>
+  <w:num w:numId="7">
+    <w:abstractNumId w:val="5"/>
   </w:num>
 </w:numbering>
 </file>

</xml_diff>